<commit_message>
Integrate CloudConvert API for DOCX-to-PDF conversion and PDF.js for client-side PDF rendering and signing
Add CloudConvert SDK integration in documents.php for converting filled DOCX templates to PDFs
Implement PDF.js in notifications.js for rendering and navigating PDFs in the browser
Update composer dependencies to include CloudConvert and related HTTP client libraries
Add signature overlay functionality using PDF.js canvas for document approval workflow
Remove unused PDF generation libraries (TCPDF, FPDF, FPDI) to optimize vendor size
Enhance document creation and tracking with real-time PDF preview and conversion logging
</commit_message>
<xml_diff>
--- a/assets/templates/Communication Letter/College of Arts, Social Sciences, and Education (Comm Letter).docx
+++ b/assets/templates/Communication Letter/College of Arts, Social Sciences, and Education (Comm Letter).docx
@@ -1,9 +1,16 @@
 
 <file path=word/document.xml><?xml version="1.0" encoding="utf-8"?>
-<w:document xmlns:wpc="http://schemas.microsoft.com/office/word/2010/wordprocessingCanvas" xmlns:cx="http://schemas.microsoft.com/office/drawing/2014/chartex" xmlns:cx1="http://schemas.microsoft.com/office/drawing/2015/9/8/chartex" xmlns:cx2="http://schemas.microsoft.com/office/drawing/2015/10/21/chartex" xmlns:cx3="http://schemas.microsoft.com/office/drawing/2016/5/9/chartex" xmlns:cx4="http://schemas.microsoft.com/office/drawing/2016/5/10/chartex" xmlns:cx5="http://schemas.microsoft.com/office/drawing/2016/5/11/chartex" xmlns:cx6="http://schemas.microsoft.com/office/drawing/2016/5/12/chartex" xmlns:cx7="http://schemas.microsoft.com/office/drawing/2016/5/13/chartex" xmlns:cx8="http://schemas.microsoft.com/office/drawing/2016/5/14/chartex" xmlns:mc="http://schemas.openxmlformats.org/markup-compatibility/2006" xmlns:aink="http://schemas.microsoft.com/office/drawing/2016/ink" xmlns:am3d="http://schemas.microsoft.com/office/drawing/2017/model3d" xmlns:o="urn:schemas-microsoft-com:office:office" xmlns:r="http://schemas.openxmlformats.org/officeDocument/2006/relationships" xmlns:m="http://schemas.openxmlformats.org/officeDocument/2006/math" xmlns:v="urn:schemas-microsoft-com:vml" xmlns:wp14="http://schemas.microsoft.com/office/word/2010/wordprocessingDrawing" xmlns:wp="http://schemas.openxmlformats.org/drawingml/2006/wordprocessingDrawing" xmlns:w10="urn:schemas-microsoft-com:office:word" xmlns:w="http://schemas.openxmlformats.org/wordprocessingml/2006/main" xmlns:w14="http://schemas.microsoft.com/office/word/2010/wordml" xmlns:w15="http://schemas.microsoft.com/office/word/2012/wordml" xmlns:w16cex="http://schemas.microsoft.com/office/word/2018/wordml/cex" xmlns:w16cid="http://schemas.microsoft.com/office/word/2016/wordml/cid" xmlns:w16="http://schemas.microsoft.com/office/word/2018/wordml" xmlns:w16sdtdh="http://schemas.microsoft.com/office/word/2020/wordml/sdtdatahash" xmlns:w16se="http://schemas.microsoft.com/office/word/2015/wordml/symex" xmlns:wpg="http://schemas.microsoft.com/office/word/2010/wordprocessingGroup" xmlns:wpi="http://schemas.microsoft.com/office/word/2010/wordprocessingInk" xmlns:wne="http://schemas.microsoft.com/office/word/2006/wordml" xmlns:wps="http://schemas.microsoft.com/office/word/2010/wordprocessingShape" mc:Ignorable="w14 w15 w16se w16cid w16 w16cex w16sdtdh wp14">
+<w:document xmlns:wpc="http://schemas.microsoft.com/office/word/2010/wordprocessingCanvas" xmlns:cx="http://schemas.microsoft.com/office/drawing/2014/chartex" xmlns:cx1="http://schemas.microsoft.com/office/drawing/2015/9/8/chartex" xmlns:cx2="http://schemas.microsoft.com/office/drawing/2015/10/21/chartex" xmlns:cx3="http://schemas.microsoft.com/office/drawing/2016/5/9/chartex" xmlns:cx4="http://schemas.microsoft.com/office/drawing/2016/5/10/chartex" xmlns:cx5="http://schemas.microsoft.com/office/drawing/2016/5/11/chartex" xmlns:cx6="http://schemas.microsoft.com/office/drawing/2016/5/12/chartex" xmlns:cx7="http://schemas.microsoft.com/office/drawing/2016/5/13/chartex" xmlns:cx8="http://schemas.microsoft.com/office/drawing/2016/5/14/chartex" xmlns:mc="http://schemas.openxmlformats.org/markup-compatibility/2006" xmlns:aink="http://schemas.microsoft.com/office/drawing/2016/ink" xmlns:am3d="http://schemas.microsoft.com/office/drawing/2017/model3d" xmlns:o="urn:schemas-microsoft-com:office:office" xmlns:oel="http://schemas.microsoft.com/office/2019/extlst" xmlns:r="http://schemas.openxmlformats.org/officeDocument/2006/relationships" xmlns:m="http://schemas.openxmlformats.org/officeDocument/2006/math" xmlns:v="urn:schemas-microsoft-com:vml" xmlns:wp14="http://schemas.microsoft.com/office/word/2010/wordprocessingDrawing" xmlns:wp="http://schemas.openxmlformats.org/drawingml/2006/wordprocessingDrawing" xmlns:w10="urn:schemas-microsoft-com:office:word" xmlns:w="http://schemas.openxmlformats.org/wordprocessingml/2006/main" xmlns:w14="http://schemas.microsoft.com/office/word/2010/wordml" xmlns:w15="http://schemas.microsoft.com/office/word/2012/wordml" xmlns:w16cex="http://schemas.microsoft.com/office/word/2018/wordml/cex" xmlns:w16cid="http://schemas.microsoft.com/office/word/2016/wordml/cid" xmlns:w16="http://schemas.microsoft.com/office/word/2018/wordml" xmlns:w16du="http://schemas.microsoft.com/office/word/2023/wordml/word16du" xmlns:w16sdtdh="http://schemas.microsoft.com/office/word/2020/wordml/sdtdatahash" xmlns:w16sdtfl="http://schemas.microsoft.com/office/word/2024/wordml/sdtformatlock" xmlns:w16se="http://schemas.microsoft.com/office/word/2015/wordml/symex" xmlns:wpg="http://schemas.microsoft.com/office/word/2010/wordprocessingGroup" xmlns:wpi="http://schemas.microsoft.com/office/word/2010/wordprocessingInk" xmlns:wne="http://schemas.microsoft.com/office/word/2006/wordml" xmlns:wps="http://schemas.microsoft.com/office/word/2010/wordprocessingShape" mc:Ignorable="w14 w15 w16se w16cid w16 w16cex w16sdtdh w16sdtfl w16du wp14">
   <w:body>
     <w:p>
       <w:pPr>
+        <w:pBdr>
+          <w:top w:val="nil"/>
+          <w:left w:val="nil"/>
+          <w:bottom w:val="nil"/>
+          <w:right w:val="nil"/>
+          <w:between w:val="nil"/>
+        </w:pBdr>
         <w:spacing w:line="360" w:lineRule="auto"/>
         <w:jc w:val="both"/>
         <w:rPr>
@@ -11,17 +18,49 @@
           <w:color w:val="000000"/>
         </w:rPr>
       </w:pPr>
-      <w:r>
-        <w:rPr>
-          <w:rFonts w:ascii="Times New Roman" w:eastAsia="Times New Roman" w:hAnsi="Times New Roman" w:cs="Times New Roman"/>
-          <w:b/>
-          <w:color w:val="000000"/>
-        </w:rPr>
-        <w:t>Date: &lt;date&gt;</w:t>
-      </w:r>
-    </w:p>
-    <w:p>
-      <w:pPr>
+      <w:bookmarkStart w:id="0" w:name="_Hlk210392245"/>
+      <w:r>
+        <w:rPr>
+          <w:rFonts w:ascii="Times New Roman" w:eastAsia="Times New Roman" w:hAnsi="Times New Roman" w:cs="Times New Roman"/>
+          <w:b/>
+          <w:color w:val="000000"/>
+        </w:rPr>
+        <w:t xml:space="preserve">Date: </w:t>
+      </w:r>
+      <w:r>
+        <w:rPr>
+          <w:rFonts w:ascii="Times New Roman" w:eastAsia="Times New Roman" w:hAnsi="Times New Roman" w:cs="Times New Roman"/>
+          <w:b/>
+          <w:color w:val="000000"/>
+        </w:rPr>
+        <w:t>${</w:t>
+      </w:r>
+      <w:r>
+        <w:rPr>
+          <w:rFonts w:ascii="Times New Roman" w:eastAsia="Times New Roman" w:hAnsi="Times New Roman" w:cs="Times New Roman"/>
+          <w:b/>
+          <w:color w:val="000000"/>
+        </w:rPr>
+        <w:t>date</w:t>
+      </w:r>
+      <w:r>
+        <w:rPr>
+          <w:rFonts w:ascii="Times New Roman" w:eastAsia="Times New Roman" w:hAnsi="Times New Roman" w:cs="Times New Roman"/>
+          <w:b/>
+          <w:color w:val="000000"/>
+        </w:rPr>
+        <w:t>}</w:t>
+      </w:r>
+    </w:p>
+    <w:p>
+      <w:pPr>
+        <w:pBdr>
+          <w:top w:val="nil"/>
+          <w:left w:val="nil"/>
+          <w:bottom w:val="nil"/>
+          <w:right w:val="nil"/>
+          <w:between w:val="nil"/>
+        </w:pBdr>
         <w:spacing w:line="360" w:lineRule="auto"/>
         <w:jc w:val="both"/>
         <w:rPr>
@@ -35,13 +74,51 @@
           <w:b/>
           <w:color w:val="000000"/>
         </w:rPr>
-        <w:t>Project Organizer: &lt;Name of the organizer&gt;</w:t>
+        <w:t xml:space="preserve">Project Organizer: </w:t>
+      </w:r>
+      <w:r>
+        <w:rPr>
+          <w:rFonts w:ascii="Times New Roman" w:eastAsia="Times New Roman" w:hAnsi="Times New Roman" w:cs="Times New Roman"/>
+          <w:b/>
+          <w:color w:val="000000"/>
+        </w:rPr>
+        <w:t>${</w:t>
+      </w:r>
+      <w:proofErr w:type="spellStart"/>
+      <w:r>
+        <w:rPr>
+          <w:rFonts w:ascii="Times New Roman" w:eastAsia="Times New Roman" w:hAnsi="Times New Roman" w:cs="Times New Roman"/>
+          <w:b/>
+          <w:color w:val="000000"/>
+        </w:rPr>
+        <w:t>departmentFull</w:t>
+      </w:r>
+      <w:proofErr w:type="spellEnd"/>
+      <w:r>
+        <w:rPr>
+          <w:rFonts w:ascii="Times New Roman" w:eastAsia="Times New Roman" w:hAnsi="Times New Roman" w:cs="Times New Roman"/>
+          <w:b/>
+          <w:color w:val="000000"/>
+        </w:rPr>
+        <w:t>}</w:t>
+      </w:r>
+      <w:r>
+        <w:rPr>
+          <w:rFonts w:ascii="Times New Roman" w:eastAsia="Times New Roman" w:hAnsi="Times New Roman" w:cs="Times New Roman"/>
+          <w:b/>
+          <w:color w:val="000000"/>
+        </w:rPr>
+        <w:t xml:space="preserve"> – Student Council</w:t>
       </w:r>
     </w:p>
     <w:p>
       <w:pPr>
         <w:pBdr>
-          <w:bottom w:val="single" w:sz="2" w:space="1" w:color="000000" w:shadow="1"/>
+          <w:top w:val="nil"/>
+          <w:left w:val="nil"/>
+          <w:bottom w:val="single" w:sz="6" w:space="1" w:color="000000"/>
+          <w:right w:val="nil"/>
+          <w:between w:val="nil"/>
         </w:pBdr>
         <w:spacing w:after="280" w:line="360" w:lineRule="auto"/>
         <w:jc w:val="both"/>
@@ -54,8 +131,8 @@
           <w:szCs w:val="20"/>
         </w:rPr>
       </w:pPr>
-      <w:bookmarkStart w:id="0" w:name="_gjdgxs"/>
-      <w:bookmarkEnd w:id="0"/>
+      <w:bookmarkStart w:id="1" w:name="_gjdgxs" w:colFirst="0" w:colLast="0"/>
+      <w:bookmarkEnd w:id="1"/>
       <w:r>
         <w:rPr>
           <w:rFonts w:ascii="Times New Roman" w:eastAsia="Times New Roman" w:hAnsi="Times New Roman" w:cs="Times New Roman"/>
@@ -78,11 +155,18 @@
           <w:bCs/>
           <w:color w:val="000000"/>
         </w:rPr>
-        <w:t>&lt;Title of the project&gt;</w:t>
-      </w:r>
-    </w:p>
-    <w:p>
-      <w:pPr>
+        <w:t>${title}</w:t>
+      </w:r>
+    </w:p>
+    <w:p>
+      <w:pPr>
+        <w:pBdr>
+          <w:top w:val="nil"/>
+          <w:left w:val="nil"/>
+          <w:bottom w:val="nil"/>
+          <w:right w:val="nil"/>
+          <w:between w:val="nil"/>
+        </w:pBdr>
         <w:spacing w:before="280" w:after="280" w:line="360" w:lineRule="auto"/>
         <w:jc w:val="both"/>
         <w:rPr>
@@ -90,6 +174,8 @@
           <w:color w:val="000000"/>
         </w:rPr>
       </w:pPr>
+      <w:bookmarkStart w:id="2" w:name="_Hlk210392253"/>
+      <w:bookmarkEnd w:id="0"/>
       <w:r>
         <w:rPr>
           <w:rFonts w:ascii="Times New Roman" w:eastAsia="Times New Roman" w:hAnsi="Times New Roman" w:cs="Times New Roman"/>
@@ -100,6 +186,13 @@
     </w:p>
     <w:p>
       <w:pPr>
+        <w:pBdr>
+          <w:top w:val="nil"/>
+          <w:left w:val="nil"/>
+          <w:bottom w:val="nil"/>
+          <w:right w:val="nil"/>
+          <w:between w:val="nil"/>
+        </w:pBdr>
         <w:spacing w:before="280" w:after="280" w:line="360" w:lineRule="auto"/>
         <w:jc w:val="both"/>
         <w:rPr>
@@ -117,6 +210,13 @@
     </w:p>
     <w:p>
       <w:pPr>
+        <w:pBdr>
+          <w:top w:val="nil"/>
+          <w:left w:val="nil"/>
+          <w:bottom w:val="nil"/>
+          <w:right w:val="nil"/>
+          <w:between w:val="nil"/>
+        </w:pBdr>
         <w:spacing w:before="280" w:after="280" w:line="360" w:lineRule="auto"/>
         <w:jc w:val="both"/>
         <w:rPr>
@@ -124,9 +224,23 @@
           <w:color w:val="000000"/>
         </w:rPr>
       </w:pPr>
-    </w:p>
-    <w:p>
-      <w:pPr>
+      <w:r>
+        <w:rPr>
+          <w:rFonts w:ascii="Times New Roman" w:eastAsia="Times New Roman" w:hAnsi="Times New Roman" w:cs="Times New Roman"/>
+          <w:color w:val="000000"/>
+        </w:rPr>
+        <w:t>${content}</w:t>
+      </w:r>
+    </w:p>
+    <w:p>
+      <w:pPr>
+        <w:pBdr>
+          <w:top w:val="nil"/>
+          <w:left w:val="nil"/>
+          <w:bottom w:val="nil"/>
+          <w:right w:val="nil"/>
+          <w:between w:val="nil"/>
+        </w:pBdr>
         <w:spacing w:before="280" w:after="280" w:line="360" w:lineRule="auto"/>
         <w:jc w:val="both"/>
         <w:rPr>
@@ -137,6 +251,13 @@
     </w:p>
     <w:p>
       <w:pPr>
+        <w:pBdr>
+          <w:top w:val="nil"/>
+          <w:left w:val="nil"/>
+          <w:bottom w:val="nil"/>
+          <w:right w:val="nil"/>
+          <w:between w:val="nil"/>
+        </w:pBdr>
         <w:spacing w:before="280" w:after="280" w:line="360" w:lineRule="auto"/>
         <w:jc w:val="both"/>
         <w:rPr>
@@ -149,11 +270,18 @@
           <w:rFonts w:ascii="Times New Roman" w:eastAsia="Times New Roman" w:hAnsi="Times New Roman" w:cs="Times New Roman"/>
           <w:color w:val="000000"/>
         </w:rPr>
-        <w:t>&lt;body of the letter issuing the concern&gt;</w:t>
-      </w:r>
-    </w:p>
-    <w:p>
-      <w:pPr>
+        <w:t xml:space="preserve">Sincerely,  </w:t>
+      </w:r>
+    </w:p>
+    <w:p>
+      <w:pPr>
+        <w:pBdr>
+          <w:top w:val="nil"/>
+          <w:left w:val="nil"/>
+          <w:bottom w:val="nil"/>
+          <w:right w:val="nil"/>
+          <w:between w:val="nil"/>
+        </w:pBdr>
         <w:spacing w:before="280" w:after="280" w:line="360" w:lineRule="auto"/>
         <w:jc w:val="both"/>
         <w:rPr>
@@ -161,184 +289,65 @@
           <w:color w:val="000000"/>
         </w:rPr>
       </w:pPr>
-    </w:p>
-    <w:p>
-      <w:pPr>
-        <w:spacing w:before="280" w:after="280" w:line="360" w:lineRule="auto"/>
-        <w:jc w:val="both"/>
-        <w:rPr>
-          <w:rFonts w:ascii="Times New Roman" w:eastAsia="Times New Roman" w:hAnsi="Times New Roman" w:cs="Times New Roman"/>
-          <w:color w:val="000000"/>
-        </w:rPr>
-      </w:pPr>
-    </w:p>
-    <w:p>
-      <w:pPr>
-        <w:spacing w:before="280" w:after="280" w:line="360" w:lineRule="auto"/>
-        <w:jc w:val="both"/>
-        <w:rPr>
-          <w:rFonts w:ascii="Times New Roman" w:eastAsia="Times New Roman" w:hAnsi="Times New Roman" w:cs="Times New Roman"/>
-          <w:color w:val="000000"/>
-        </w:rPr>
-      </w:pPr>
-      <w:r>
-        <w:rPr>
-          <w:rFonts w:ascii="Times New Roman" w:eastAsia="Times New Roman" w:hAnsi="Times New Roman" w:cs="Times New Roman"/>
-          <w:color w:val="000000"/>
-        </w:rPr>
-        <w:t xml:space="preserve">Sincerely,  </w:t>
-      </w:r>
-    </w:p>
-    <w:p>
-      <w:pPr>
-        <w:spacing w:before="280" w:after="280" w:line="360" w:lineRule="auto"/>
-        <w:jc w:val="both"/>
-        <w:rPr>
-          <w:rFonts w:ascii="Times New Roman" w:eastAsia="Times New Roman" w:hAnsi="Times New Roman" w:cs="Times New Roman"/>
-          <w:color w:val="000000"/>
-        </w:rPr>
-      </w:pPr>
-      <w:r>
-        <w:rPr>
-          <w:rFonts w:ascii="Times New Roman" w:eastAsia="Times New Roman" w:hAnsi="Times New Roman" w:cs="Times New Roman"/>
-          <w:color w:val="000000"/>
-        </w:rPr>
-        <w:t>College of Engineering - Student Council</w:t>
-      </w:r>
-    </w:p>
-    <w:p>
-      <w:pPr>
-        <w:spacing w:before="280" w:after="280" w:line="360" w:lineRule="auto"/>
-        <w:jc w:val="both"/>
-        <w:rPr>
-          <w:rFonts w:ascii="Times New Roman" w:eastAsia="Times New Roman" w:hAnsi="Times New Roman" w:cs="Times New Roman"/>
-          <w:color w:val="000000"/>
-        </w:rPr>
-      </w:pPr>
-    </w:p>
-    <w:p>
-      <w:pPr>
-        <w:jc w:val="center"/>
-        <w:rPr>
-          <w:rFonts w:ascii="Times New Roman" w:eastAsia="Times New Roman" w:hAnsi="Times New Roman" w:cs="Times New Roman"/>
-          <w:b/>
-        </w:rPr>
-      </w:pPr>
-    </w:p>
-    <w:p>
-      <w:pPr>
-        <w:jc w:val="center"/>
-        <w:rPr>
-          <w:rFonts w:ascii="Times New Roman" w:eastAsia="Times New Roman" w:hAnsi="Times New Roman" w:cs="Times New Roman"/>
-          <w:b/>
-        </w:rPr>
-      </w:pPr>
-    </w:p>
-    <w:p>
-      <w:pPr>
-        <w:jc w:val="center"/>
-        <w:rPr>
-          <w:rFonts w:ascii="Times New Roman" w:eastAsia="Times New Roman" w:hAnsi="Times New Roman" w:cs="Times New Roman"/>
-          <w:b/>
-        </w:rPr>
-      </w:pPr>
-    </w:p>
-    <w:p>
-      <w:pPr>
-        <w:jc w:val="center"/>
-        <w:rPr>
-          <w:rFonts w:ascii="Times New Roman" w:eastAsia="Times New Roman" w:hAnsi="Times New Roman" w:cs="Times New Roman"/>
-          <w:b/>
-        </w:rPr>
-      </w:pPr>
-    </w:p>
-    <w:p>
-      <w:pPr>
-        <w:jc w:val="center"/>
-        <w:rPr>
-          <w:rFonts w:ascii="Times New Roman" w:eastAsia="Times New Roman" w:hAnsi="Times New Roman" w:cs="Times New Roman"/>
-          <w:b/>
-        </w:rPr>
-      </w:pPr>
-    </w:p>
-    <w:p>
-      <w:pPr>
-        <w:jc w:val="center"/>
-        <w:rPr>
-          <w:rFonts w:ascii="Times New Roman" w:eastAsia="Times New Roman" w:hAnsi="Times New Roman" w:cs="Times New Roman"/>
-          <w:b/>
-        </w:rPr>
-      </w:pPr>
-    </w:p>
-    <w:p>
-      <w:pPr>
-        <w:jc w:val="center"/>
-        <w:rPr>
-          <w:rFonts w:ascii="Times New Roman" w:eastAsia="Times New Roman" w:hAnsi="Times New Roman" w:cs="Times New Roman"/>
-          <w:b/>
-        </w:rPr>
-      </w:pPr>
-    </w:p>
-    <w:p>
-      <w:pPr>
-        <w:jc w:val="center"/>
-        <w:rPr>
-          <w:rFonts w:ascii="Times New Roman" w:eastAsia="Times New Roman" w:hAnsi="Times New Roman" w:cs="Times New Roman"/>
-          <w:b/>
-        </w:rPr>
-      </w:pPr>
-    </w:p>
-    <w:p>
-      <w:pPr>
-        <w:jc w:val="center"/>
-        <w:rPr>
-          <w:rFonts w:ascii="Times New Roman" w:eastAsia="Times New Roman" w:hAnsi="Times New Roman" w:cs="Times New Roman"/>
-          <w:b/>
-        </w:rPr>
-      </w:pPr>
-    </w:p>
-    <w:p>
-      <w:pPr>
-        <w:jc w:val="center"/>
-        <w:rPr>
-          <w:rFonts w:ascii="Times New Roman" w:eastAsia="Times New Roman" w:hAnsi="Times New Roman" w:cs="Times New Roman"/>
-          <w:b/>
-        </w:rPr>
-      </w:pPr>
-    </w:p>
-    <w:p>
-      <w:pPr>
-        <w:jc w:val="center"/>
-        <w:rPr>
-          <w:rFonts w:ascii="Times New Roman" w:eastAsia="Times New Roman" w:hAnsi="Times New Roman" w:cs="Times New Roman"/>
-          <w:b/>
-        </w:rPr>
-      </w:pPr>
-    </w:p>
-    <w:p>
-      <w:pPr>
-        <w:jc w:val="center"/>
-        <w:rPr>
-          <w:rFonts w:ascii="Times New Roman" w:eastAsia="Times New Roman" w:hAnsi="Times New Roman" w:cs="Times New Roman"/>
-          <w:b/>
-        </w:rPr>
-      </w:pPr>
-    </w:p>
-    <w:p>
-      <w:pPr>
-        <w:jc w:val="center"/>
-        <w:rPr>
-          <w:rFonts w:ascii="Times New Roman" w:eastAsia="Times New Roman" w:hAnsi="Times New Roman" w:cs="Times New Roman"/>
-          <w:b/>
-        </w:rPr>
-      </w:pPr>
-    </w:p>
-    <w:p>
-      <w:pPr>
-        <w:rPr>
-          <w:rFonts w:ascii="Times New Roman" w:eastAsia="Times New Roman" w:hAnsi="Times New Roman" w:cs="Times New Roman"/>
-        </w:rPr>
-      </w:pPr>
+      <w:r>
+        <w:rPr>
+          <w:rFonts w:ascii="Times New Roman" w:eastAsia="Times New Roman" w:hAnsi="Times New Roman" w:cs="Times New Roman"/>
+          <w:bCs/>
+          <w:color w:val="000000"/>
+        </w:rPr>
+        <w:t>${</w:t>
+      </w:r>
+      <w:proofErr w:type="spellStart"/>
+      <w:r>
+        <w:rPr>
+          <w:rFonts w:ascii="Times New Roman" w:eastAsia="Times New Roman" w:hAnsi="Times New Roman" w:cs="Times New Roman"/>
+          <w:bCs/>
+          <w:color w:val="000000"/>
+        </w:rPr>
+        <w:t>departmentFull</w:t>
+      </w:r>
+      <w:proofErr w:type="spellEnd"/>
+      <w:r>
+        <w:rPr>
+          <w:rFonts w:ascii="Times New Roman" w:eastAsia="Times New Roman" w:hAnsi="Times New Roman" w:cs="Times New Roman"/>
+          <w:bCs/>
+          <w:color w:val="000000"/>
+        </w:rPr>
+        <w:t>}</w:t>
+      </w:r>
+      <w:r>
+        <w:rPr>
+          <w:rFonts w:ascii="Times New Roman" w:eastAsia="Times New Roman" w:hAnsi="Times New Roman" w:cs="Times New Roman"/>
+          <w:b/>
+          <w:color w:val="000000"/>
+        </w:rPr>
+        <w:t xml:space="preserve"> </w:t>
+      </w:r>
+      <w:r>
+        <w:rPr>
+          <w:rFonts w:ascii="Times New Roman" w:eastAsia="Times New Roman" w:hAnsi="Times New Roman" w:cs="Times New Roman"/>
+          <w:color w:val="000000"/>
+        </w:rPr>
+        <w:t>- Student Council</w:t>
+      </w:r>
+    </w:p>
+    <w:p>
+      <w:pPr>
+        <w:spacing w:after="160" w:line="259" w:lineRule="auto"/>
+        <w:rPr>
+          <w:rFonts w:ascii="Times New Roman" w:eastAsia="Times New Roman" w:hAnsi="Times New Roman" w:cs="Times New Roman"/>
+          <w:color w:val="000000"/>
+        </w:rPr>
+      </w:pPr>
+      <w:bookmarkStart w:id="3" w:name="_Hlk210392284"/>
+      <w:bookmarkEnd w:id="2"/>
+      <w:r>
+        <w:rPr>
+          <w:rFonts w:ascii="Times New Roman" w:eastAsia="Times New Roman" w:hAnsi="Times New Roman" w:cs="Times New Roman"/>
+          <w:color w:val="000000"/>
+        </w:rPr>
+        <w:br w:type="page"/>
+      </w:r>
     </w:p>
     <w:p>
       <w:pPr>
@@ -403,19 +412,38 @@
           <w:rFonts w:ascii="Times New Roman" w:eastAsia="Times New Roman" w:hAnsi="Times New Roman" w:cs="Times New Roman"/>
         </w:rPr>
       </w:pPr>
-      <w:r>
-        <w:rPr>
-          <w:rFonts w:ascii="Times New Roman" w:eastAsia="Times New Roman" w:hAnsi="Times New Roman" w:cs="Times New Roman"/>
-        </w:rPr>
-        <w:tab/>
-      </w:r>
-    </w:p>
-    <w:p>
-      <w:pPr>
-        <w:rPr>
-          <w:rFonts w:ascii="Times New Roman" w:eastAsia="Times New Roman" w:hAnsi="Times New Roman" w:cs="Times New Roman"/>
-        </w:rPr>
-      </w:pPr>
+    </w:p>
+    <w:p>
+      <w:pPr>
+        <w:rPr>
+          <w:rFonts w:ascii="Times New Roman" w:eastAsia="Times New Roman" w:hAnsi="Times New Roman" w:cs="Times New Roman"/>
+        </w:rPr>
+      </w:pPr>
+    </w:p>
+    <w:p>
+      <w:pPr>
+        <w:rPr>
+          <w:rFonts w:ascii="Times New Roman" w:eastAsia="Times New Roman" w:hAnsi="Times New Roman" w:cs="Times New Roman"/>
+        </w:rPr>
+      </w:pPr>
+      <w:r>
+        <w:rPr>
+          <w:rFonts w:ascii="Times New Roman" w:eastAsia="Times New Roman" w:hAnsi="Times New Roman" w:cs="Times New Roman"/>
+        </w:rPr>
+        <w:tab/>
+      </w:r>
+      <w:r>
+        <w:rPr>
+          <w:rFonts w:ascii="Times New Roman" w:eastAsia="Times New Roman" w:hAnsi="Times New Roman" w:cs="Times New Roman"/>
+        </w:rPr>
+        <w:tab/>
+      </w:r>
+      <w:r>
+        <w:rPr>
+          <w:rFonts w:ascii="Times New Roman" w:eastAsia="Times New Roman" w:hAnsi="Times New Roman" w:cs="Times New Roman"/>
+        </w:rPr>
+        <w:tab/>
+      </w:r>
     </w:p>
     <w:p>
       <w:pPr>
@@ -430,43 +458,82 @@
           <w:rFonts w:ascii="Times New Roman" w:eastAsia="Times New Roman" w:hAnsi="Times New Roman" w:cs="Times New Roman"/>
           <w:b/>
         </w:rPr>
-        <w:t>&lt;Name&gt;</w:t>
-      </w:r>
-      <w:r>
-        <w:rPr>
-          <w:rFonts w:ascii="Times New Roman" w:eastAsia="Times New Roman" w:hAnsi="Times New Roman" w:cs="Times New Roman"/>
-          <w:b/>
-        </w:rPr>
-        <w:tab/>
-      </w:r>
-      <w:r>
-        <w:rPr>
-          <w:rFonts w:ascii="Times New Roman" w:eastAsia="Times New Roman" w:hAnsi="Times New Roman" w:cs="Times New Roman"/>
-          <w:b/>
-        </w:rPr>
-        <w:tab/>
-      </w:r>
-      <w:r>
-        <w:rPr>
-          <w:rFonts w:ascii="Times New Roman" w:eastAsia="Times New Roman" w:hAnsi="Times New Roman" w:cs="Times New Roman"/>
-          <w:b/>
-        </w:rPr>
-        <w:tab/>
-      </w:r>
-      <w:r>
-        <w:rPr>
-          <w:rFonts w:ascii="Times New Roman" w:eastAsia="Times New Roman" w:hAnsi="Times New Roman" w:cs="Times New Roman"/>
-          <w:b/>
-        </w:rPr>
-        <w:tab/>
-      </w:r>
-      <w:r>
-        <w:rPr>
-          <w:rFonts w:ascii="Times New Roman" w:eastAsia="Times New Roman" w:hAnsi="Times New Roman" w:cs="Times New Roman"/>
-          <w:b/>
-        </w:rPr>
-        <w:tab/>
-        <w:t xml:space="preserve">                                             &lt;Name&gt;</w:t>
+        <w:t>${</w:t>
+      </w:r>
+      <w:proofErr w:type="spellStart"/>
+      <w:r>
+        <w:rPr>
+          <w:rFonts w:ascii="Times New Roman" w:eastAsia="Times New Roman" w:hAnsi="Times New Roman" w:cs="Times New Roman"/>
+          <w:b/>
+        </w:rPr>
+        <w:t>cscAdviser</w:t>
+      </w:r>
+      <w:proofErr w:type="spellEnd"/>
+      <w:r>
+        <w:rPr>
+          <w:rFonts w:ascii="Times New Roman" w:eastAsia="Times New Roman" w:hAnsi="Times New Roman" w:cs="Times New Roman"/>
+          <w:b/>
+        </w:rPr>
+        <w:t>}</w:t>
+      </w:r>
+      <w:r>
+        <w:rPr>
+          <w:rFonts w:ascii="Times New Roman" w:eastAsia="Times New Roman" w:hAnsi="Times New Roman" w:cs="Times New Roman"/>
+          <w:b/>
+        </w:rPr>
+        <w:tab/>
+      </w:r>
+      <w:r>
+        <w:rPr>
+          <w:rFonts w:ascii="Times New Roman" w:eastAsia="Times New Roman" w:hAnsi="Times New Roman" w:cs="Times New Roman"/>
+          <w:b/>
+        </w:rPr>
+        <w:tab/>
+      </w:r>
+      <w:r>
+        <w:rPr>
+          <w:rFonts w:ascii="Times New Roman" w:eastAsia="Times New Roman" w:hAnsi="Times New Roman" w:cs="Times New Roman"/>
+          <w:b/>
+        </w:rPr>
+        <w:tab/>
+      </w:r>
+      <w:r>
+        <w:rPr>
+          <w:rFonts w:ascii="Times New Roman" w:eastAsia="Times New Roman" w:hAnsi="Times New Roman" w:cs="Times New Roman"/>
+          <w:b/>
+        </w:rPr>
+        <w:tab/>
+      </w:r>
+      <w:r>
+        <w:rPr>
+          <w:rFonts w:ascii="Times New Roman" w:eastAsia="Times New Roman" w:hAnsi="Times New Roman" w:cs="Times New Roman"/>
+          <w:b/>
+        </w:rPr>
+        <w:tab/>
+        <w:t xml:space="preserve">                                             </w:t>
+      </w:r>
+      <w:r>
+        <w:rPr>
+          <w:rFonts w:ascii="Times New Roman" w:eastAsia="Times New Roman" w:hAnsi="Times New Roman" w:cs="Times New Roman"/>
+          <w:b/>
+        </w:rPr>
+        <w:t>${</w:t>
+      </w:r>
+      <w:proofErr w:type="spellStart"/>
+      <w:r>
+        <w:rPr>
+          <w:rFonts w:ascii="Times New Roman" w:eastAsia="Times New Roman" w:hAnsi="Times New Roman" w:cs="Times New Roman"/>
+          <w:b/>
+        </w:rPr>
+        <w:t>oicOsa</w:t>
+      </w:r>
+      <w:proofErr w:type="spellEnd"/>
+      <w:r>
+        <w:rPr>
+          <w:rFonts w:ascii="Times New Roman" w:eastAsia="Times New Roman" w:hAnsi="Times New Roman" w:cs="Times New Roman"/>
+          <w:b/>
+        </w:rPr>
+        <w:t>}</w:t>
       </w:r>
     </w:p>
     <w:p>
@@ -582,7 +649,23 @@
           <w:rFonts w:ascii="Times New Roman" w:eastAsia="Times New Roman" w:hAnsi="Times New Roman" w:cs="Times New Roman"/>
           <w:b/>
         </w:rPr>
-        <w:t>&lt;Name&gt;</w:t>
+        <w:t>${</w:t>
+      </w:r>
+      <w:proofErr w:type="spellStart"/>
+      <w:r>
+        <w:rPr>
+          <w:rFonts w:ascii="Times New Roman" w:eastAsia="Times New Roman" w:hAnsi="Times New Roman" w:cs="Times New Roman"/>
+          <w:b/>
+        </w:rPr>
+        <w:t>sscPresident</w:t>
+      </w:r>
+      <w:proofErr w:type="spellEnd"/>
+      <w:r>
+        <w:rPr>
+          <w:rFonts w:ascii="Times New Roman" w:eastAsia="Times New Roman" w:hAnsi="Times New Roman" w:cs="Times New Roman"/>
+          <w:b/>
+        </w:rPr>
+        <w:t>}</w:t>
       </w:r>
     </w:p>
     <w:p>
@@ -650,33 +733,42 @@
         </w:rPr>
         <w:tab/>
       </w:r>
-    </w:p>
-    <w:p>
-      <w:pPr>
-        <w:rPr>
-          <w:rFonts w:ascii="Times New Roman" w:eastAsia="Times New Roman" w:hAnsi="Times New Roman" w:cs="Times New Roman"/>
-        </w:rPr>
-      </w:pPr>
-      <w:r>
-        <w:rPr>
-          <w:rFonts w:ascii="Times New Roman" w:eastAsia="Times New Roman" w:hAnsi="Times New Roman" w:cs="Times New Roman"/>
-        </w:rPr>
-        <w:tab/>
-      </w:r>
-    </w:p>
-    <w:p>
-      <w:pPr>
-        <w:rPr>
-          <w:rFonts w:ascii="Times New Roman" w:eastAsia="Times New Roman" w:hAnsi="Times New Roman" w:cs="Times New Roman"/>
-          <w:b/>
-        </w:rPr>
-      </w:pPr>
-      <w:r>
-        <w:rPr>
-          <w:rFonts w:ascii="Times New Roman" w:eastAsia="Times New Roman" w:hAnsi="Times New Roman" w:cs="Times New Roman"/>
-          <w:b/>
-        </w:rPr>
-        <w:t>&lt;Name&gt;</w:t>
+      <w:r>
+        <w:rPr>
+          <w:rFonts w:ascii="Times New Roman" w:eastAsia="Times New Roman" w:hAnsi="Times New Roman" w:cs="Times New Roman"/>
+        </w:rPr>
+        <w:tab/>
+      </w:r>
+    </w:p>
+    <w:p>
+      <w:pPr>
+        <w:rPr>
+          <w:rFonts w:ascii="Times New Roman" w:eastAsia="Times New Roman" w:hAnsi="Times New Roman" w:cs="Times New Roman"/>
+          <w:b/>
+        </w:rPr>
+      </w:pPr>
+      <w:r>
+        <w:rPr>
+          <w:rFonts w:ascii="Times New Roman" w:eastAsia="Times New Roman" w:hAnsi="Times New Roman" w:cs="Times New Roman"/>
+          <w:b/>
+        </w:rPr>
+        <w:t>${</w:t>
+      </w:r>
+      <w:proofErr w:type="spellStart"/>
+      <w:r>
+        <w:rPr>
+          <w:rFonts w:ascii="Times New Roman" w:eastAsia="Times New Roman" w:hAnsi="Times New Roman" w:cs="Times New Roman"/>
+          <w:b/>
+        </w:rPr>
+        <w:t>collegeDean</w:t>
+      </w:r>
+      <w:proofErr w:type="spellEnd"/>
+      <w:r>
+        <w:rPr>
+          <w:rFonts w:ascii="Times New Roman" w:eastAsia="Times New Roman" w:hAnsi="Times New Roman" w:cs="Times New Roman"/>
+          <w:b/>
+        </w:rPr>
+        <w:t>}</w:t>
       </w:r>
     </w:p>
     <w:p>
@@ -692,6 +784,7 @@
         <w:t>OIC-College Dean/ Principal</w:t>
       </w:r>
     </w:p>
+    <w:bookmarkEnd w:id="3"/>
     <w:p>
       <w:pPr>
         <w:rPr>
@@ -969,7 +1062,7 @@
 </file>
 
 <file path=word/endnotes.xml><?xml version="1.0" encoding="utf-8"?>
-<w:endnotes xmlns:wpc="http://schemas.microsoft.com/office/word/2010/wordprocessingCanvas" xmlns:cx="http://schemas.microsoft.com/office/drawing/2014/chartex" xmlns:cx1="http://schemas.microsoft.com/office/drawing/2015/9/8/chartex" xmlns:cx2="http://schemas.microsoft.com/office/drawing/2015/10/21/chartex" xmlns:cx3="http://schemas.microsoft.com/office/drawing/2016/5/9/chartex" xmlns:cx4="http://schemas.microsoft.com/office/drawing/2016/5/10/chartex" xmlns:cx5="http://schemas.microsoft.com/office/drawing/2016/5/11/chartex" xmlns:cx6="http://schemas.microsoft.com/office/drawing/2016/5/12/chartex" xmlns:cx7="http://schemas.microsoft.com/office/drawing/2016/5/13/chartex" xmlns:cx8="http://schemas.microsoft.com/office/drawing/2016/5/14/chartex" xmlns:mc="http://schemas.openxmlformats.org/markup-compatibility/2006" xmlns:aink="http://schemas.microsoft.com/office/drawing/2016/ink" xmlns:am3d="http://schemas.microsoft.com/office/drawing/2017/model3d" xmlns:o="urn:schemas-microsoft-com:office:office" xmlns:r="http://schemas.openxmlformats.org/officeDocument/2006/relationships" xmlns:m="http://schemas.openxmlformats.org/officeDocument/2006/math" xmlns:v="urn:schemas-microsoft-com:vml" xmlns:wp14="http://schemas.microsoft.com/office/word/2010/wordprocessingDrawing" xmlns:wp="http://schemas.openxmlformats.org/drawingml/2006/wordprocessingDrawing" xmlns:w10="urn:schemas-microsoft-com:office:word" xmlns:w="http://schemas.openxmlformats.org/wordprocessingml/2006/main" xmlns:w14="http://schemas.microsoft.com/office/word/2010/wordml" xmlns:w15="http://schemas.microsoft.com/office/word/2012/wordml" xmlns:w16cex="http://schemas.microsoft.com/office/word/2018/wordml/cex" xmlns:w16cid="http://schemas.microsoft.com/office/word/2016/wordml/cid" xmlns:w16="http://schemas.microsoft.com/office/word/2018/wordml" xmlns:w16sdtdh="http://schemas.microsoft.com/office/word/2020/wordml/sdtdatahash" xmlns:w16se="http://schemas.microsoft.com/office/word/2015/wordml/symex" xmlns:wpg="http://schemas.microsoft.com/office/word/2010/wordprocessingGroup" xmlns:wpi="http://schemas.microsoft.com/office/word/2010/wordprocessingInk" xmlns:wne="http://schemas.microsoft.com/office/word/2006/wordml" xmlns:wps="http://schemas.microsoft.com/office/word/2010/wordprocessingShape" mc:Ignorable="w14 w15 w16se w16cid w16 w16cex w16sdtdh wp14">
+<w:endnotes xmlns:wpc="http://schemas.microsoft.com/office/word/2010/wordprocessingCanvas" xmlns:cx="http://schemas.microsoft.com/office/drawing/2014/chartex" xmlns:cx1="http://schemas.microsoft.com/office/drawing/2015/9/8/chartex" xmlns:cx2="http://schemas.microsoft.com/office/drawing/2015/10/21/chartex" xmlns:cx3="http://schemas.microsoft.com/office/drawing/2016/5/9/chartex" xmlns:cx4="http://schemas.microsoft.com/office/drawing/2016/5/10/chartex" xmlns:cx5="http://schemas.microsoft.com/office/drawing/2016/5/11/chartex" xmlns:cx6="http://schemas.microsoft.com/office/drawing/2016/5/12/chartex" xmlns:cx7="http://schemas.microsoft.com/office/drawing/2016/5/13/chartex" xmlns:cx8="http://schemas.microsoft.com/office/drawing/2016/5/14/chartex" xmlns:mc="http://schemas.openxmlformats.org/markup-compatibility/2006" xmlns:aink="http://schemas.microsoft.com/office/drawing/2016/ink" xmlns:am3d="http://schemas.microsoft.com/office/drawing/2017/model3d" xmlns:o="urn:schemas-microsoft-com:office:office" xmlns:oel="http://schemas.microsoft.com/office/2019/extlst" xmlns:r="http://schemas.openxmlformats.org/officeDocument/2006/relationships" xmlns:m="http://schemas.openxmlformats.org/officeDocument/2006/math" xmlns:v="urn:schemas-microsoft-com:vml" xmlns:wp14="http://schemas.microsoft.com/office/word/2010/wordprocessingDrawing" xmlns:wp="http://schemas.openxmlformats.org/drawingml/2006/wordprocessingDrawing" xmlns:w10="urn:schemas-microsoft-com:office:word" xmlns:w="http://schemas.openxmlformats.org/wordprocessingml/2006/main" xmlns:w14="http://schemas.microsoft.com/office/word/2010/wordml" xmlns:w15="http://schemas.microsoft.com/office/word/2012/wordml" xmlns:w16cex="http://schemas.microsoft.com/office/word/2018/wordml/cex" xmlns:w16cid="http://schemas.microsoft.com/office/word/2016/wordml/cid" xmlns:w16="http://schemas.microsoft.com/office/word/2018/wordml" xmlns:w16du="http://schemas.microsoft.com/office/word/2023/wordml/word16du" xmlns:w16sdtdh="http://schemas.microsoft.com/office/word/2020/wordml/sdtdatahash" xmlns:w16sdtfl="http://schemas.microsoft.com/office/word/2024/wordml/sdtformatlock" xmlns:w16se="http://schemas.microsoft.com/office/word/2015/wordml/symex" xmlns:wpg="http://schemas.microsoft.com/office/word/2010/wordprocessingGroup" xmlns:wpi="http://schemas.microsoft.com/office/word/2010/wordprocessingInk" xmlns:wne="http://schemas.microsoft.com/office/word/2006/wordml" xmlns:wps="http://schemas.microsoft.com/office/word/2010/wordprocessingShape" mc:Ignorable="w14 w15 w16se w16cid w16 w16cex w16sdtdh w16sdtfl w16du wp14">
   <w:endnote w:type="separator" w:id="-1">
     <w:p>
       <w:pPr>
@@ -994,7 +1087,7 @@
 </file>
 
 <file path=word/footer1.xml><?xml version="1.0" encoding="utf-8"?>
-<w:ftr xmlns:wpc="http://schemas.microsoft.com/office/word/2010/wordprocessingCanvas" xmlns:cx="http://schemas.microsoft.com/office/drawing/2014/chartex" xmlns:cx1="http://schemas.microsoft.com/office/drawing/2015/9/8/chartex" xmlns:cx2="http://schemas.microsoft.com/office/drawing/2015/10/21/chartex" xmlns:cx3="http://schemas.microsoft.com/office/drawing/2016/5/9/chartex" xmlns:cx4="http://schemas.microsoft.com/office/drawing/2016/5/10/chartex" xmlns:cx5="http://schemas.microsoft.com/office/drawing/2016/5/11/chartex" xmlns:cx6="http://schemas.microsoft.com/office/drawing/2016/5/12/chartex" xmlns:cx7="http://schemas.microsoft.com/office/drawing/2016/5/13/chartex" xmlns:cx8="http://schemas.microsoft.com/office/drawing/2016/5/14/chartex" xmlns:mc="http://schemas.openxmlformats.org/markup-compatibility/2006" xmlns:aink="http://schemas.microsoft.com/office/drawing/2016/ink" xmlns:am3d="http://schemas.microsoft.com/office/drawing/2017/model3d" xmlns:o="urn:schemas-microsoft-com:office:office" xmlns:r="http://schemas.openxmlformats.org/officeDocument/2006/relationships" xmlns:m="http://schemas.openxmlformats.org/officeDocument/2006/math" xmlns:v="urn:schemas-microsoft-com:vml" xmlns:wp14="http://schemas.microsoft.com/office/word/2010/wordprocessingDrawing" xmlns:wp="http://schemas.openxmlformats.org/drawingml/2006/wordprocessingDrawing" xmlns:w10="urn:schemas-microsoft-com:office:word" xmlns:w="http://schemas.openxmlformats.org/wordprocessingml/2006/main" xmlns:w14="http://schemas.microsoft.com/office/word/2010/wordml" xmlns:w15="http://schemas.microsoft.com/office/word/2012/wordml" xmlns:w16cex="http://schemas.microsoft.com/office/word/2018/wordml/cex" xmlns:w16cid="http://schemas.microsoft.com/office/word/2016/wordml/cid" xmlns:w16="http://schemas.microsoft.com/office/word/2018/wordml" xmlns:w16sdtdh="http://schemas.microsoft.com/office/word/2020/wordml/sdtdatahash" xmlns:w16se="http://schemas.microsoft.com/office/word/2015/wordml/symex" xmlns:wpg="http://schemas.microsoft.com/office/word/2010/wordprocessingGroup" xmlns:wpi="http://schemas.microsoft.com/office/word/2010/wordprocessingInk" xmlns:wne="http://schemas.microsoft.com/office/word/2006/wordml" xmlns:wps="http://schemas.microsoft.com/office/word/2010/wordprocessingShape" mc:Ignorable="w14 w15 w16se w16cid w16 w16cex w16sdtdh wp14">
+<w:ftr xmlns:wpc="http://schemas.microsoft.com/office/word/2010/wordprocessingCanvas" xmlns:cx="http://schemas.microsoft.com/office/drawing/2014/chartex" xmlns:cx1="http://schemas.microsoft.com/office/drawing/2015/9/8/chartex" xmlns:cx2="http://schemas.microsoft.com/office/drawing/2015/10/21/chartex" xmlns:cx3="http://schemas.microsoft.com/office/drawing/2016/5/9/chartex" xmlns:cx4="http://schemas.microsoft.com/office/drawing/2016/5/10/chartex" xmlns:cx5="http://schemas.microsoft.com/office/drawing/2016/5/11/chartex" xmlns:cx6="http://schemas.microsoft.com/office/drawing/2016/5/12/chartex" xmlns:cx7="http://schemas.microsoft.com/office/drawing/2016/5/13/chartex" xmlns:cx8="http://schemas.microsoft.com/office/drawing/2016/5/14/chartex" xmlns:mc="http://schemas.openxmlformats.org/markup-compatibility/2006" xmlns:aink="http://schemas.microsoft.com/office/drawing/2016/ink" xmlns:am3d="http://schemas.microsoft.com/office/drawing/2017/model3d" xmlns:o="urn:schemas-microsoft-com:office:office" xmlns:oel="http://schemas.microsoft.com/office/2019/extlst" xmlns:r="http://schemas.openxmlformats.org/officeDocument/2006/relationships" xmlns:m="http://schemas.openxmlformats.org/officeDocument/2006/math" xmlns:v="urn:schemas-microsoft-com:vml" xmlns:wp14="http://schemas.microsoft.com/office/word/2010/wordprocessingDrawing" xmlns:wp="http://schemas.openxmlformats.org/drawingml/2006/wordprocessingDrawing" xmlns:w10="urn:schemas-microsoft-com:office:word" xmlns:w="http://schemas.openxmlformats.org/wordprocessingml/2006/main" xmlns:w14="http://schemas.microsoft.com/office/word/2010/wordml" xmlns:w15="http://schemas.microsoft.com/office/word/2012/wordml" xmlns:w16cex="http://schemas.microsoft.com/office/word/2018/wordml/cex" xmlns:w16cid="http://schemas.microsoft.com/office/word/2016/wordml/cid" xmlns:w16="http://schemas.microsoft.com/office/word/2018/wordml" xmlns:w16du="http://schemas.microsoft.com/office/word/2023/wordml/word16du" xmlns:w16sdtdh="http://schemas.microsoft.com/office/word/2020/wordml/sdtdatahash" xmlns:w16sdtfl="http://schemas.microsoft.com/office/word/2024/wordml/sdtformatlock" xmlns:w16se="http://schemas.microsoft.com/office/word/2015/wordml/symex" xmlns:wpg="http://schemas.microsoft.com/office/word/2010/wordprocessingGroup" xmlns:wpi="http://schemas.microsoft.com/office/word/2010/wordprocessingInk" xmlns:wne="http://schemas.microsoft.com/office/word/2006/wordml" xmlns:wps="http://schemas.microsoft.com/office/word/2010/wordprocessingShape" mc:Ignorable="w14 w15 w16se w16cid w16 w16cex w16sdtdh w16sdtfl w16du wp14">
   <w:p>
     <w:pPr>
       <w:pStyle w:val="Footer"/>
@@ -1004,7 +1097,7 @@
 </file>
 
 <file path=word/footer2.xml><?xml version="1.0" encoding="utf-8"?>
-<w:ftr xmlns:wpc="http://schemas.microsoft.com/office/word/2010/wordprocessingCanvas" xmlns:cx="http://schemas.microsoft.com/office/drawing/2014/chartex" xmlns:cx1="http://schemas.microsoft.com/office/drawing/2015/9/8/chartex" xmlns:cx2="http://schemas.microsoft.com/office/drawing/2015/10/21/chartex" xmlns:cx3="http://schemas.microsoft.com/office/drawing/2016/5/9/chartex" xmlns:cx4="http://schemas.microsoft.com/office/drawing/2016/5/10/chartex" xmlns:cx5="http://schemas.microsoft.com/office/drawing/2016/5/11/chartex" xmlns:cx6="http://schemas.microsoft.com/office/drawing/2016/5/12/chartex" xmlns:cx7="http://schemas.microsoft.com/office/drawing/2016/5/13/chartex" xmlns:cx8="http://schemas.microsoft.com/office/drawing/2016/5/14/chartex" xmlns:mc="http://schemas.openxmlformats.org/markup-compatibility/2006" xmlns:aink="http://schemas.microsoft.com/office/drawing/2016/ink" xmlns:am3d="http://schemas.microsoft.com/office/drawing/2017/model3d" xmlns:o="urn:schemas-microsoft-com:office:office" xmlns:r="http://schemas.openxmlformats.org/officeDocument/2006/relationships" xmlns:m="http://schemas.openxmlformats.org/officeDocument/2006/math" xmlns:v="urn:schemas-microsoft-com:vml" xmlns:wp14="http://schemas.microsoft.com/office/word/2010/wordprocessingDrawing" xmlns:wp="http://schemas.openxmlformats.org/drawingml/2006/wordprocessingDrawing" xmlns:w10="urn:schemas-microsoft-com:office:word" xmlns:w="http://schemas.openxmlformats.org/wordprocessingml/2006/main" xmlns:w14="http://schemas.microsoft.com/office/word/2010/wordml" xmlns:w15="http://schemas.microsoft.com/office/word/2012/wordml" xmlns:w16cex="http://schemas.microsoft.com/office/word/2018/wordml/cex" xmlns:w16cid="http://schemas.microsoft.com/office/word/2016/wordml/cid" xmlns:w16="http://schemas.microsoft.com/office/word/2018/wordml" xmlns:w16sdtdh="http://schemas.microsoft.com/office/word/2020/wordml/sdtdatahash" xmlns:w16se="http://schemas.microsoft.com/office/word/2015/wordml/symex" xmlns:wpg="http://schemas.microsoft.com/office/word/2010/wordprocessingGroup" xmlns:wpi="http://schemas.microsoft.com/office/word/2010/wordprocessingInk" xmlns:wne="http://schemas.microsoft.com/office/word/2006/wordml" xmlns:wps="http://schemas.microsoft.com/office/word/2010/wordprocessingShape" mc:Ignorable="w14 w15 w16se w16cid w16 w16cex w16sdtdh wp14">
+<w:ftr xmlns:wpc="http://schemas.microsoft.com/office/word/2010/wordprocessingCanvas" xmlns:cx="http://schemas.microsoft.com/office/drawing/2014/chartex" xmlns:cx1="http://schemas.microsoft.com/office/drawing/2015/9/8/chartex" xmlns:cx2="http://schemas.microsoft.com/office/drawing/2015/10/21/chartex" xmlns:cx3="http://schemas.microsoft.com/office/drawing/2016/5/9/chartex" xmlns:cx4="http://schemas.microsoft.com/office/drawing/2016/5/10/chartex" xmlns:cx5="http://schemas.microsoft.com/office/drawing/2016/5/11/chartex" xmlns:cx6="http://schemas.microsoft.com/office/drawing/2016/5/12/chartex" xmlns:cx7="http://schemas.microsoft.com/office/drawing/2016/5/13/chartex" xmlns:cx8="http://schemas.microsoft.com/office/drawing/2016/5/14/chartex" xmlns:mc="http://schemas.openxmlformats.org/markup-compatibility/2006" xmlns:aink="http://schemas.microsoft.com/office/drawing/2016/ink" xmlns:am3d="http://schemas.microsoft.com/office/drawing/2017/model3d" xmlns:o="urn:schemas-microsoft-com:office:office" xmlns:oel="http://schemas.microsoft.com/office/2019/extlst" xmlns:r="http://schemas.openxmlformats.org/officeDocument/2006/relationships" xmlns:m="http://schemas.openxmlformats.org/officeDocument/2006/math" xmlns:v="urn:schemas-microsoft-com:vml" xmlns:wp14="http://schemas.microsoft.com/office/word/2010/wordprocessingDrawing" xmlns:wp="http://schemas.openxmlformats.org/drawingml/2006/wordprocessingDrawing" xmlns:w10="urn:schemas-microsoft-com:office:word" xmlns:w="http://schemas.openxmlformats.org/wordprocessingml/2006/main" xmlns:w14="http://schemas.microsoft.com/office/word/2010/wordml" xmlns:w15="http://schemas.microsoft.com/office/word/2012/wordml" xmlns:w16cex="http://schemas.microsoft.com/office/word/2018/wordml/cex" xmlns:w16cid="http://schemas.microsoft.com/office/word/2016/wordml/cid" xmlns:w16="http://schemas.microsoft.com/office/word/2018/wordml" xmlns:w16du="http://schemas.microsoft.com/office/word/2023/wordml/word16du" xmlns:w16sdtdh="http://schemas.microsoft.com/office/word/2020/wordml/sdtdatahash" xmlns:w16sdtfl="http://schemas.microsoft.com/office/word/2024/wordml/sdtformatlock" xmlns:w16se="http://schemas.microsoft.com/office/word/2015/wordml/symex" xmlns:wpg="http://schemas.microsoft.com/office/word/2010/wordprocessingGroup" xmlns:wpi="http://schemas.microsoft.com/office/word/2010/wordprocessingInk" xmlns:wne="http://schemas.microsoft.com/office/word/2006/wordml" xmlns:wps="http://schemas.microsoft.com/office/word/2010/wordprocessingShape" mc:Ignorable="w14 w15 w16se w16cid w16 w16cex w16sdtdh w16sdtfl w16du wp14">
   <w:p>
     <w:pPr>
       <w:pStyle w:val="Footer"/>
@@ -1014,7 +1107,7 @@
 </file>
 
 <file path=word/footer3.xml><?xml version="1.0" encoding="utf-8"?>
-<w:ftr xmlns:wpc="http://schemas.microsoft.com/office/word/2010/wordprocessingCanvas" xmlns:cx="http://schemas.microsoft.com/office/drawing/2014/chartex" xmlns:cx1="http://schemas.microsoft.com/office/drawing/2015/9/8/chartex" xmlns:cx2="http://schemas.microsoft.com/office/drawing/2015/10/21/chartex" xmlns:cx3="http://schemas.microsoft.com/office/drawing/2016/5/9/chartex" xmlns:cx4="http://schemas.microsoft.com/office/drawing/2016/5/10/chartex" xmlns:cx5="http://schemas.microsoft.com/office/drawing/2016/5/11/chartex" xmlns:cx6="http://schemas.microsoft.com/office/drawing/2016/5/12/chartex" xmlns:cx7="http://schemas.microsoft.com/office/drawing/2016/5/13/chartex" xmlns:cx8="http://schemas.microsoft.com/office/drawing/2016/5/14/chartex" xmlns:mc="http://schemas.openxmlformats.org/markup-compatibility/2006" xmlns:aink="http://schemas.microsoft.com/office/drawing/2016/ink" xmlns:am3d="http://schemas.microsoft.com/office/drawing/2017/model3d" xmlns:o="urn:schemas-microsoft-com:office:office" xmlns:r="http://schemas.openxmlformats.org/officeDocument/2006/relationships" xmlns:m="http://schemas.openxmlformats.org/officeDocument/2006/math" xmlns:v="urn:schemas-microsoft-com:vml" xmlns:wp14="http://schemas.microsoft.com/office/word/2010/wordprocessingDrawing" xmlns:wp="http://schemas.openxmlformats.org/drawingml/2006/wordprocessingDrawing" xmlns:w10="urn:schemas-microsoft-com:office:word" xmlns:w="http://schemas.openxmlformats.org/wordprocessingml/2006/main" xmlns:w14="http://schemas.microsoft.com/office/word/2010/wordml" xmlns:w15="http://schemas.microsoft.com/office/word/2012/wordml" xmlns:w16cex="http://schemas.microsoft.com/office/word/2018/wordml/cex" xmlns:w16cid="http://schemas.microsoft.com/office/word/2016/wordml/cid" xmlns:w16="http://schemas.microsoft.com/office/word/2018/wordml" xmlns:w16sdtdh="http://schemas.microsoft.com/office/word/2020/wordml/sdtdatahash" xmlns:w16se="http://schemas.microsoft.com/office/word/2015/wordml/symex" xmlns:wpg="http://schemas.microsoft.com/office/word/2010/wordprocessingGroup" xmlns:wpi="http://schemas.microsoft.com/office/word/2010/wordprocessingInk" xmlns:wne="http://schemas.microsoft.com/office/word/2006/wordml" xmlns:wps="http://schemas.microsoft.com/office/word/2010/wordprocessingShape" mc:Ignorable="w14 w15 w16se w16cid w16 w16cex w16sdtdh wp14">
+<w:ftr xmlns:wpc="http://schemas.microsoft.com/office/word/2010/wordprocessingCanvas" xmlns:cx="http://schemas.microsoft.com/office/drawing/2014/chartex" xmlns:cx1="http://schemas.microsoft.com/office/drawing/2015/9/8/chartex" xmlns:cx2="http://schemas.microsoft.com/office/drawing/2015/10/21/chartex" xmlns:cx3="http://schemas.microsoft.com/office/drawing/2016/5/9/chartex" xmlns:cx4="http://schemas.microsoft.com/office/drawing/2016/5/10/chartex" xmlns:cx5="http://schemas.microsoft.com/office/drawing/2016/5/11/chartex" xmlns:cx6="http://schemas.microsoft.com/office/drawing/2016/5/12/chartex" xmlns:cx7="http://schemas.microsoft.com/office/drawing/2016/5/13/chartex" xmlns:cx8="http://schemas.microsoft.com/office/drawing/2016/5/14/chartex" xmlns:mc="http://schemas.openxmlformats.org/markup-compatibility/2006" xmlns:aink="http://schemas.microsoft.com/office/drawing/2016/ink" xmlns:am3d="http://schemas.microsoft.com/office/drawing/2017/model3d" xmlns:o="urn:schemas-microsoft-com:office:office" xmlns:oel="http://schemas.microsoft.com/office/2019/extlst" xmlns:r="http://schemas.openxmlformats.org/officeDocument/2006/relationships" xmlns:m="http://schemas.openxmlformats.org/officeDocument/2006/math" xmlns:v="urn:schemas-microsoft-com:vml" xmlns:wp14="http://schemas.microsoft.com/office/word/2010/wordprocessingDrawing" xmlns:wp="http://schemas.openxmlformats.org/drawingml/2006/wordprocessingDrawing" xmlns:w10="urn:schemas-microsoft-com:office:word" xmlns:w="http://schemas.openxmlformats.org/wordprocessingml/2006/main" xmlns:w14="http://schemas.microsoft.com/office/word/2010/wordml" xmlns:w15="http://schemas.microsoft.com/office/word/2012/wordml" xmlns:w16cex="http://schemas.microsoft.com/office/word/2018/wordml/cex" xmlns:w16cid="http://schemas.microsoft.com/office/word/2016/wordml/cid" xmlns:w16="http://schemas.microsoft.com/office/word/2018/wordml" xmlns:w16du="http://schemas.microsoft.com/office/word/2023/wordml/word16du" xmlns:w16sdtdh="http://schemas.microsoft.com/office/word/2020/wordml/sdtdatahash" xmlns:w16sdtfl="http://schemas.microsoft.com/office/word/2024/wordml/sdtformatlock" xmlns:w16se="http://schemas.microsoft.com/office/word/2015/wordml/symex" xmlns:wpg="http://schemas.microsoft.com/office/word/2010/wordprocessingGroup" xmlns:wpi="http://schemas.microsoft.com/office/word/2010/wordprocessingInk" xmlns:wne="http://schemas.microsoft.com/office/word/2006/wordml" xmlns:wps="http://schemas.microsoft.com/office/word/2010/wordprocessingShape" mc:Ignorable="w14 w15 w16se w16cid w16 w16cex w16sdtdh w16sdtfl w16du wp14">
   <w:p>
     <w:pPr>
       <w:pStyle w:val="Footer"/>
@@ -1024,7 +1117,7 @@
 </file>
 
 <file path=word/footnotes.xml><?xml version="1.0" encoding="utf-8"?>
-<w:footnotes xmlns:wpc="http://schemas.microsoft.com/office/word/2010/wordprocessingCanvas" xmlns:cx="http://schemas.microsoft.com/office/drawing/2014/chartex" xmlns:cx1="http://schemas.microsoft.com/office/drawing/2015/9/8/chartex" xmlns:cx2="http://schemas.microsoft.com/office/drawing/2015/10/21/chartex" xmlns:cx3="http://schemas.microsoft.com/office/drawing/2016/5/9/chartex" xmlns:cx4="http://schemas.microsoft.com/office/drawing/2016/5/10/chartex" xmlns:cx5="http://schemas.microsoft.com/office/drawing/2016/5/11/chartex" xmlns:cx6="http://schemas.microsoft.com/office/drawing/2016/5/12/chartex" xmlns:cx7="http://schemas.microsoft.com/office/drawing/2016/5/13/chartex" xmlns:cx8="http://schemas.microsoft.com/office/drawing/2016/5/14/chartex" xmlns:mc="http://schemas.openxmlformats.org/markup-compatibility/2006" xmlns:aink="http://schemas.microsoft.com/office/drawing/2016/ink" xmlns:am3d="http://schemas.microsoft.com/office/drawing/2017/model3d" xmlns:o="urn:schemas-microsoft-com:office:office" xmlns:r="http://schemas.openxmlformats.org/officeDocument/2006/relationships" xmlns:m="http://schemas.openxmlformats.org/officeDocument/2006/math" xmlns:v="urn:schemas-microsoft-com:vml" xmlns:wp14="http://schemas.microsoft.com/office/word/2010/wordprocessingDrawing" xmlns:wp="http://schemas.openxmlformats.org/drawingml/2006/wordprocessingDrawing" xmlns:w10="urn:schemas-microsoft-com:office:word" xmlns:w="http://schemas.openxmlformats.org/wordprocessingml/2006/main" xmlns:w14="http://schemas.microsoft.com/office/word/2010/wordml" xmlns:w15="http://schemas.microsoft.com/office/word/2012/wordml" xmlns:w16cex="http://schemas.microsoft.com/office/word/2018/wordml/cex" xmlns:w16cid="http://schemas.microsoft.com/office/word/2016/wordml/cid" xmlns:w16="http://schemas.microsoft.com/office/word/2018/wordml" xmlns:w16sdtdh="http://schemas.microsoft.com/office/word/2020/wordml/sdtdatahash" xmlns:w16se="http://schemas.microsoft.com/office/word/2015/wordml/symex" xmlns:wpg="http://schemas.microsoft.com/office/word/2010/wordprocessingGroup" xmlns:wpi="http://schemas.microsoft.com/office/word/2010/wordprocessingInk" xmlns:wne="http://schemas.microsoft.com/office/word/2006/wordml" xmlns:wps="http://schemas.microsoft.com/office/word/2010/wordprocessingShape" mc:Ignorable="w14 w15 w16se w16cid w16 w16cex w16sdtdh wp14">
+<w:footnotes xmlns:wpc="http://schemas.microsoft.com/office/word/2010/wordprocessingCanvas" xmlns:cx="http://schemas.microsoft.com/office/drawing/2014/chartex" xmlns:cx1="http://schemas.microsoft.com/office/drawing/2015/9/8/chartex" xmlns:cx2="http://schemas.microsoft.com/office/drawing/2015/10/21/chartex" xmlns:cx3="http://schemas.microsoft.com/office/drawing/2016/5/9/chartex" xmlns:cx4="http://schemas.microsoft.com/office/drawing/2016/5/10/chartex" xmlns:cx5="http://schemas.microsoft.com/office/drawing/2016/5/11/chartex" xmlns:cx6="http://schemas.microsoft.com/office/drawing/2016/5/12/chartex" xmlns:cx7="http://schemas.microsoft.com/office/drawing/2016/5/13/chartex" xmlns:cx8="http://schemas.microsoft.com/office/drawing/2016/5/14/chartex" xmlns:mc="http://schemas.openxmlformats.org/markup-compatibility/2006" xmlns:aink="http://schemas.microsoft.com/office/drawing/2016/ink" xmlns:am3d="http://schemas.microsoft.com/office/drawing/2017/model3d" xmlns:o="urn:schemas-microsoft-com:office:office" xmlns:oel="http://schemas.microsoft.com/office/2019/extlst" xmlns:r="http://schemas.openxmlformats.org/officeDocument/2006/relationships" xmlns:m="http://schemas.openxmlformats.org/officeDocument/2006/math" xmlns:v="urn:schemas-microsoft-com:vml" xmlns:wp14="http://schemas.microsoft.com/office/word/2010/wordprocessingDrawing" xmlns:wp="http://schemas.openxmlformats.org/drawingml/2006/wordprocessingDrawing" xmlns:w10="urn:schemas-microsoft-com:office:word" xmlns:w="http://schemas.openxmlformats.org/wordprocessingml/2006/main" xmlns:w14="http://schemas.microsoft.com/office/word/2010/wordml" xmlns:w15="http://schemas.microsoft.com/office/word/2012/wordml" xmlns:w16cex="http://schemas.microsoft.com/office/word/2018/wordml/cex" xmlns:w16cid="http://schemas.microsoft.com/office/word/2016/wordml/cid" xmlns:w16="http://schemas.microsoft.com/office/word/2018/wordml" xmlns:w16du="http://schemas.microsoft.com/office/word/2023/wordml/word16du" xmlns:w16sdtdh="http://schemas.microsoft.com/office/word/2020/wordml/sdtdatahash" xmlns:w16sdtfl="http://schemas.microsoft.com/office/word/2024/wordml/sdtformatlock" xmlns:w16se="http://schemas.microsoft.com/office/word/2015/wordml/symex" xmlns:wpg="http://schemas.microsoft.com/office/word/2010/wordprocessingGroup" xmlns:wpi="http://schemas.microsoft.com/office/word/2010/wordprocessingInk" xmlns:wne="http://schemas.microsoft.com/office/word/2006/wordml" xmlns:wps="http://schemas.microsoft.com/office/word/2010/wordprocessingShape" mc:Ignorable="w14 w15 w16se w16cid w16 w16cex w16sdtdh w16sdtfl w16du wp14">
   <w:footnote w:type="separator" w:id="-1">
     <w:p>
       <w:pPr>
@@ -1049,7 +1142,7 @@
 </file>
 
 <file path=word/header1.xml><?xml version="1.0" encoding="utf-8"?>
-<w:hdr xmlns:wpc="http://schemas.microsoft.com/office/word/2010/wordprocessingCanvas" xmlns:cx="http://schemas.microsoft.com/office/drawing/2014/chartex" xmlns:cx1="http://schemas.microsoft.com/office/drawing/2015/9/8/chartex" xmlns:cx2="http://schemas.microsoft.com/office/drawing/2015/10/21/chartex" xmlns:cx3="http://schemas.microsoft.com/office/drawing/2016/5/9/chartex" xmlns:cx4="http://schemas.microsoft.com/office/drawing/2016/5/10/chartex" xmlns:cx5="http://schemas.microsoft.com/office/drawing/2016/5/11/chartex" xmlns:cx6="http://schemas.microsoft.com/office/drawing/2016/5/12/chartex" xmlns:cx7="http://schemas.microsoft.com/office/drawing/2016/5/13/chartex" xmlns:cx8="http://schemas.microsoft.com/office/drawing/2016/5/14/chartex" xmlns:mc="http://schemas.openxmlformats.org/markup-compatibility/2006" xmlns:aink="http://schemas.microsoft.com/office/drawing/2016/ink" xmlns:am3d="http://schemas.microsoft.com/office/drawing/2017/model3d" xmlns:o="urn:schemas-microsoft-com:office:office" xmlns:r="http://schemas.openxmlformats.org/officeDocument/2006/relationships" xmlns:m="http://schemas.openxmlformats.org/officeDocument/2006/math" xmlns:v="urn:schemas-microsoft-com:vml" xmlns:wp14="http://schemas.microsoft.com/office/word/2010/wordprocessingDrawing" xmlns:wp="http://schemas.openxmlformats.org/drawingml/2006/wordprocessingDrawing" xmlns:w10="urn:schemas-microsoft-com:office:word" xmlns:w="http://schemas.openxmlformats.org/wordprocessingml/2006/main" xmlns:w14="http://schemas.microsoft.com/office/word/2010/wordml" xmlns:w15="http://schemas.microsoft.com/office/word/2012/wordml" xmlns:w16cex="http://schemas.microsoft.com/office/word/2018/wordml/cex" xmlns:w16cid="http://schemas.microsoft.com/office/word/2016/wordml/cid" xmlns:w16="http://schemas.microsoft.com/office/word/2018/wordml" xmlns:w16sdtdh="http://schemas.microsoft.com/office/word/2020/wordml/sdtdatahash" xmlns:w16se="http://schemas.microsoft.com/office/word/2015/wordml/symex" xmlns:wpg="http://schemas.microsoft.com/office/word/2010/wordprocessingGroup" xmlns:wpi="http://schemas.microsoft.com/office/word/2010/wordprocessingInk" xmlns:wne="http://schemas.microsoft.com/office/word/2006/wordml" xmlns:wps="http://schemas.microsoft.com/office/word/2010/wordprocessingShape" mc:Ignorable="w14 w15 w16se w16cid w16 w16cex w16sdtdh wp14">
+<w:hdr xmlns:wpc="http://schemas.microsoft.com/office/word/2010/wordprocessingCanvas" xmlns:cx="http://schemas.microsoft.com/office/drawing/2014/chartex" xmlns:cx1="http://schemas.microsoft.com/office/drawing/2015/9/8/chartex" xmlns:cx2="http://schemas.microsoft.com/office/drawing/2015/10/21/chartex" xmlns:cx3="http://schemas.microsoft.com/office/drawing/2016/5/9/chartex" xmlns:cx4="http://schemas.microsoft.com/office/drawing/2016/5/10/chartex" xmlns:cx5="http://schemas.microsoft.com/office/drawing/2016/5/11/chartex" xmlns:cx6="http://schemas.microsoft.com/office/drawing/2016/5/12/chartex" xmlns:cx7="http://schemas.microsoft.com/office/drawing/2016/5/13/chartex" xmlns:cx8="http://schemas.microsoft.com/office/drawing/2016/5/14/chartex" xmlns:mc="http://schemas.openxmlformats.org/markup-compatibility/2006" xmlns:aink="http://schemas.microsoft.com/office/drawing/2016/ink" xmlns:am3d="http://schemas.microsoft.com/office/drawing/2017/model3d" xmlns:o="urn:schemas-microsoft-com:office:office" xmlns:oel="http://schemas.microsoft.com/office/2019/extlst" xmlns:r="http://schemas.openxmlformats.org/officeDocument/2006/relationships" xmlns:m="http://schemas.openxmlformats.org/officeDocument/2006/math" xmlns:v="urn:schemas-microsoft-com:vml" xmlns:wp14="http://schemas.microsoft.com/office/word/2010/wordprocessingDrawing" xmlns:wp="http://schemas.openxmlformats.org/drawingml/2006/wordprocessingDrawing" xmlns:w10="urn:schemas-microsoft-com:office:word" xmlns:w="http://schemas.openxmlformats.org/wordprocessingml/2006/main" xmlns:w14="http://schemas.microsoft.com/office/word/2010/wordml" xmlns:w15="http://schemas.microsoft.com/office/word/2012/wordml" xmlns:w16cex="http://schemas.microsoft.com/office/word/2018/wordml/cex" xmlns:w16cid="http://schemas.microsoft.com/office/word/2016/wordml/cid" xmlns:w16="http://schemas.microsoft.com/office/word/2018/wordml" xmlns:w16du="http://schemas.microsoft.com/office/word/2023/wordml/word16du" xmlns:w16sdtdh="http://schemas.microsoft.com/office/word/2020/wordml/sdtdatahash" xmlns:w16sdtfl="http://schemas.microsoft.com/office/word/2024/wordml/sdtformatlock" xmlns:w16se="http://schemas.microsoft.com/office/word/2015/wordml/symex" xmlns:wpg="http://schemas.microsoft.com/office/word/2010/wordprocessingGroup" xmlns:wpi="http://schemas.microsoft.com/office/word/2010/wordprocessingInk" xmlns:wne="http://schemas.microsoft.com/office/word/2006/wordml" xmlns:wps="http://schemas.microsoft.com/office/word/2010/wordprocessingShape" mc:Ignorable="w14 w15 w16se w16cid w16 w16cex w16sdtdh w16sdtfl w16du wp14">
   <w:p>
     <w:pPr>
       <w:pStyle w:val="Header"/>
@@ -1059,7 +1152,7 @@
 </file>
 
 <file path=word/header2.xml><?xml version="1.0" encoding="utf-8"?>
-<w:hdr xmlns:wpc="http://schemas.microsoft.com/office/word/2010/wordprocessingCanvas" xmlns:cx="http://schemas.microsoft.com/office/drawing/2014/chartex" xmlns:cx1="http://schemas.microsoft.com/office/drawing/2015/9/8/chartex" xmlns:cx2="http://schemas.microsoft.com/office/drawing/2015/10/21/chartex" xmlns:cx3="http://schemas.microsoft.com/office/drawing/2016/5/9/chartex" xmlns:cx4="http://schemas.microsoft.com/office/drawing/2016/5/10/chartex" xmlns:cx5="http://schemas.microsoft.com/office/drawing/2016/5/11/chartex" xmlns:cx6="http://schemas.microsoft.com/office/drawing/2016/5/12/chartex" xmlns:cx7="http://schemas.microsoft.com/office/drawing/2016/5/13/chartex" xmlns:cx8="http://schemas.microsoft.com/office/drawing/2016/5/14/chartex" xmlns:mc="http://schemas.openxmlformats.org/markup-compatibility/2006" xmlns:aink="http://schemas.microsoft.com/office/drawing/2016/ink" xmlns:am3d="http://schemas.microsoft.com/office/drawing/2017/model3d" xmlns:o="urn:schemas-microsoft-com:office:office" xmlns:r="http://schemas.openxmlformats.org/officeDocument/2006/relationships" xmlns:m="http://schemas.openxmlformats.org/officeDocument/2006/math" xmlns:v="urn:schemas-microsoft-com:vml" xmlns:wp14="http://schemas.microsoft.com/office/word/2010/wordprocessingDrawing" xmlns:wp="http://schemas.openxmlformats.org/drawingml/2006/wordprocessingDrawing" xmlns:w10="urn:schemas-microsoft-com:office:word" xmlns:w="http://schemas.openxmlformats.org/wordprocessingml/2006/main" xmlns:w14="http://schemas.microsoft.com/office/word/2010/wordml" xmlns:w15="http://schemas.microsoft.com/office/word/2012/wordml" xmlns:w16cex="http://schemas.microsoft.com/office/word/2018/wordml/cex" xmlns:w16cid="http://schemas.microsoft.com/office/word/2016/wordml/cid" xmlns:w16="http://schemas.microsoft.com/office/word/2018/wordml" xmlns:w16sdtdh="http://schemas.microsoft.com/office/word/2020/wordml/sdtdatahash" xmlns:w16se="http://schemas.microsoft.com/office/word/2015/wordml/symex" xmlns:wpg="http://schemas.microsoft.com/office/word/2010/wordprocessingGroup" xmlns:wpi="http://schemas.microsoft.com/office/word/2010/wordprocessingInk" xmlns:wne="http://schemas.microsoft.com/office/word/2006/wordml" xmlns:wps="http://schemas.microsoft.com/office/word/2010/wordprocessingShape" mc:Ignorable="w14 w15 w16se w16cid w16 w16cex w16sdtdh wp14">
+<w:hdr xmlns:wpc="http://schemas.microsoft.com/office/word/2010/wordprocessingCanvas" xmlns:cx="http://schemas.microsoft.com/office/drawing/2014/chartex" xmlns:cx1="http://schemas.microsoft.com/office/drawing/2015/9/8/chartex" xmlns:cx2="http://schemas.microsoft.com/office/drawing/2015/10/21/chartex" xmlns:cx3="http://schemas.microsoft.com/office/drawing/2016/5/9/chartex" xmlns:cx4="http://schemas.microsoft.com/office/drawing/2016/5/10/chartex" xmlns:cx5="http://schemas.microsoft.com/office/drawing/2016/5/11/chartex" xmlns:cx6="http://schemas.microsoft.com/office/drawing/2016/5/12/chartex" xmlns:cx7="http://schemas.microsoft.com/office/drawing/2016/5/13/chartex" xmlns:cx8="http://schemas.microsoft.com/office/drawing/2016/5/14/chartex" xmlns:mc="http://schemas.openxmlformats.org/markup-compatibility/2006" xmlns:aink="http://schemas.microsoft.com/office/drawing/2016/ink" xmlns:am3d="http://schemas.microsoft.com/office/drawing/2017/model3d" xmlns:o="urn:schemas-microsoft-com:office:office" xmlns:oel="http://schemas.microsoft.com/office/2019/extlst" xmlns:r="http://schemas.openxmlformats.org/officeDocument/2006/relationships" xmlns:m="http://schemas.openxmlformats.org/officeDocument/2006/math" xmlns:v="urn:schemas-microsoft-com:vml" xmlns:wp14="http://schemas.microsoft.com/office/word/2010/wordprocessingDrawing" xmlns:wp="http://schemas.openxmlformats.org/drawingml/2006/wordprocessingDrawing" xmlns:w10="urn:schemas-microsoft-com:office:word" xmlns:w="http://schemas.openxmlformats.org/wordprocessingml/2006/main" xmlns:w14="http://schemas.microsoft.com/office/word/2010/wordml" xmlns:w15="http://schemas.microsoft.com/office/word/2012/wordml" xmlns:w16cex="http://schemas.microsoft.com/office/word/2018/wordml/cex" xmlns:w16cid="http://schemas.microsoft.com/office/word/2016/wordml/cid" xmlns:w16="http://schemas.microsoft.com/office/word/2018/wordml" xmlns:w16du="http://schemas.microsoft.com/office/word/2023/wordml/word16du" xmlns:w16sdtdh="http://schemas.microsoft.com/office/word/2020/wordml/sdtdatahash" xmlns:w16sdtfl="http://schemas.microsoft.com/office/word/2024/wordml/sdtformatlock" xmlns:w16se="http://schemas.microsoft.com/office/word/2015/wordml/symex" xmlns:wpg="http://schemas.microsoft.com/office/word/2010/wordprocessingGroup" xmlns:wpi="http://schemas.microsoft.com/office/word/2010/wordprocessingInk" xmlns:wne="http://schemas.microsoft.com/office/word/2006/wordml" xmlns:wps="http://schemas.microsoft.com/office/word/2010/wordprocessingShape" mc:Ignorable="w14 w15 w16se w16cid w16 w16cex w16sdtdh w16sdtfl w16du wp14">
   <w:p>
     <w:pPr>
       <w:pStyle w:val="Header"/>
@@ -1449,7 +1542,7 @@
 </file>
 
 <file path=word/header3.xml><?xml version="1.0" encoding="utf-8"?>
-<w:hdr xmlns:wpc="http://schemas.microsoft.com/office/word/2010/wordprocessingCanvas" xmlns:cx="http://schemas.microsoft.com/office/drawing/2014/chartex" xmlns:cx1="http://schemas.microsoft.com/office/drawing/2015/9/8/chartex" xmlns:cx2="http://schemas.microsoft.com/office/drawing/2015/10/21/chartex" xmlns:cx3="http://schemas.microsoft.com/office/drawing/2016/5/9/chartex" xmlns:cx4="http://schemas.microsoft.com/office/drawing/2016/5/10/chartex" xmlns:cx5="http://schemas.microsoft.com/office/drawing/2016/5/11/chartex" xmlns:cx6="http://schemas.microsoft.com/office/drawing/2016/5/12/chartex" xmlns:cx7="http://schemas.microsoft.com/office/drawing/2016/5/13/chartex" xmlns:cx8="http://schemas.microsoft.com/office/drawing/2016/5/14/chartex" xmlns:mc="http://schemas.openxmlformats.org/markup-compatibility/2006" xmlns:aink="http://schemas.microsoft.com/office/drawing/2016/ink" xmlns:am3d="http://schemas.microsoft.com/office/drawing/2017/model3d" xmlns:o="urn:schemas-microsoft-com:office:office" xmlns:r="http://schemas.openxmlformats.org/officeDocument/2006/relationships" xmlns:m="http://schemas.openxmlformats.org/officeDocument/2006/math" xmlns:v="urn:schemas-microsoft-com:vml" xmlns:wp14="http://schemas.microsoft.com/office/word/2010/wordprocessingDrawing" xmlns:wp="http://schemas.openxmlformats.org/drawingml/2006/wordprocessingDrawing" xmlns:w10="urn:schemas-microsoft-com:office:word" xmlns:w="http://schemas.openxmlformats.org/wordprocessingml/2006/main" xmlns:w14="http://schemas.microsoft.com/office/word/2010/wordml" xmlns:w15="http://schemas.microsoft.com/office/word/2012/wordml" xmlns:w16cex="http://schemas.microsoft.com/office/word/2018/wordml/cex" xmlns:w16cid="http://schemas.microsoft.com/office/word/2016/wordml/cid" xmlns:w16="http://schemas.microsoft.com/office/word/2018/wordml" xmlns:w16sdtdh="http://schemas.microsoft.com/office/word/2020/wordml/sdtdatahash" xmlns:w16se="http://schemas.microsoft.com/office/word/2015/wordml/symex" xmlns:wpg="http://schemas.microsoft.com/office/word/2010/wordprocessingGroup" xmlns:wpi="http://schemas.microsoft.com/office/word/2010/wordprocessingInk" xmlns:wne="http://schemas.microsoft.com/office/word/2006/wordml" xmlns:wps="http://schemas.microsoft.com/office/word/2010/wordprocessingShape" mc:Ignorable="w14 w15 w16se w16cid w16 w16cex w16sdtdh wp14">
+<w:hdr xmlns:wpc="http://schemas.microsoft.com/office/word/2010/wordprocessingCanvas" xmlns:cx="http://schemas.microsoft.com/office/drawing/2014/chartex" xmlns:cx1="http://schemas.microsoft.com/office/drawing/2015/9/8/chartex" xmlns:cx2="http://schemas.microsoft.com/office/drawing/2015/10/21/chartex" xmlns:cx3="http://schemas.microsoft.com/office/drawing/2016/5/9/chartex" xmlns:cx4="http://schemas.microsoft.com/office/drawing/2016/5/10/chartex" xmlns:cx5="http://schemas.microsoft.com/office/drawing/2016/5/11/chartex" xmlns:cx6="http://schemas.microsoft.com/office/drawing/2016/5/12/chartex" xmlns:cx7="http://schemas.microsoft.com/office/drawing/2016/5/13/chartex" xmlns:cx8="http://schemas.microsoft.com/office/drawing/2016/5/14/chartex" xmlns:mc="http://schemas.openxmlformats.org/markup-compatibility/2006" xmlns:aink="http://schemas.microsoft.com/office/drawing/2016/ink" xmlns:am3d="http://schemas.microsoft.com/office/drawing/2017/model3d" xmlns:o="urn:schemas-microsoft-com:office:office" xmlns:oel="http://schemas.microsoft.com/office/2019/extlst" xmlns:r="http://schemas.openxmlformats.org/officeDocument/2006/relationships" xmlns:m="http://schemas.openxmlformats.org/officeDocument/2006/math" xmlns:v="urn:schemas-microsoft-com:vml" xmlns:wp14="http://schemas.microsoft.com/office/word/2010/wordprocessingDrawing" xmlns:wp="http://schemas.openxmlformats.org/drawingml/2006/wordprocessingDrawing" xmlns:w10="urn:schemas-microsoft-com:office:word" xmlns:w="http://schemas.openxmlformats.org/wordprocessingml/2006/main" xmlns:w14="http://schemas.microsoft.com/office/word/2010/wordml" xmlns:w15="http://schemas.microsoft.com/office/word/2012/wordml" xmlns:w16cex="http://schemas.microsoft.com/office/word/2018/wordml/cex" xmlns:w16cid="http://schemas.microsoft.com/office/word/2016/wordml/cid" xmlns:w16="http://schemas.microsoft.com/office/word/2018/wordml" xmlns:w16du="http://schemas.microsoft.com/office/word/2023/wordml/word16du" xmlns:w16sdtdh="http://schemas.microsoft.com/office/word/2020/wordml/sdtdatahash" xmlns:w16sdtfl="http://schemas.microsoft.com/office/word/2024/wordml/sdtformatlock" xmlns:w16se="http://schemas.microsoft.com/office/word/2015/wordml/symex" xmlns:wpg="http://schemas.microsoft.com/office/word/2010/wordprocessingGroup" xmlns:wpi="http://schemas.microsoft.com/office/word/2010/wordprocessingInk" xmlns:wne="http://schemas.microsoft.com/office/word/2006/wordml" xmlns:wps="http://schemas.microsoft.com/office/word/2010/wordprocessingShape" mc:Ignorable="w14 w15 w16se w16cid w16 w16cex w16sdtdh w16sdtfl w16du wp14">
   <w:p>
     <w:pPr>
       <w:pStyle w:val="Header"/>
@@ -1459,7 +1552,7 @@
 </file>
 
 <file path=word/styles.xml><?xml version="1.0" encoding="utf-8"?>
-<w:styles xmlns:mc="http://schemas.openxmlformats.org/markup-compatibility/2006" xmlns:r="http://schemas.openxmlformats.org/officeDocument/2006/relationships" xmlns:w="http://schemas.openxmlformats.org/wordprocessingml/2006/main" xmlns:w14="http://schemas.microsoft.com/office/word/2010/wordml" xmlns:w15="http://schemas.microsoft.com/office/word/2012/wordml" xmlns:w16cex="http://schemas.microsoft.com/office/word/2018/wordml/cex" xmlns:w16cid="http://schemas.microsoft.com/office/word/2016/wordml/cid" xmlns:w16="http://schemas.microsoft.com/office/word/2018/wordml" xmlns:w16sdtdh="http://schemas.microsoft.com/office/word/2020/wordml/sdtdatahash" xmlns:w16se="http://schemas.microsoft.com/office/word/2015/wordml/symex" mc:Ignorable="w14 w15 w16se w16cid w16 w16cex w16sdtdh">
+<w:styles xmlns:mc="http://schemas.openxmlformats.org/markup-compatibility/2006" xmlns:r="http://schemas.openxmlformats.org/officeDocument/2006/relationships" xmlns:w="http://schemas.openxmlformats.org/wordprocessingml/2006/main" xmlns:w14="http://schemas.microsoft.com/office/word/2010/wordml" xmlns:w15="http://schemas.microsoft.com/office/word/2012/wordml" xmlns:w16cex="http://schemas.microsoft.com/office/word/2018/wordml/cex" xmlns:w16cid="http://schemas.microsoft.com/office/word/2016/wordml/cid" xmlns:w16="http://schemas.microsoft.com/office/word/2018/wordml" xmlns:w16du="http://schemas.microsoft.com/office/word/2023/wordml/word16du" xmlns:w16sdtdh="http://schemas.microsoft.com/office/word/2020/wordml/sdtdatahash" xmlns:w16sdtfl="http://schemas.microsoft.com/office/word/2024/wordml/sdtformatlock" xmlns:w16se="http://schemas.microsoft.com/office/word/2015/wordml/symex" mc:Ignorable="w14 w15 w16se w16cid w16 w16cex w16sdtdh w16sdtfl w16du">
   <w:docDefaults>
     <w:rPrDefault>
       <w:rPr>

</xml_diff>

<commit_message>
- Updated department selection options for consistency across forms. - Enhanced the document tracker UI with a more compact design and improved loading states.
</commit_message>
<xml_diff>
--- a/assets/templates/Communication Letter/College of Arts, Social Sciences, and Education (Comm Letter).docx
+++ b/assets/templates/Communication Letter/College of Arts, Social Sciences, and Education (Comm Letter).docx
@@ -466,6 +466,72 @@
           <w:rFonts w:ascii="Times New Roman" w:eastAsia="Times New Roman" w:hAnsi="Times New Roman" w:cs="Times New Roman"/>
           <w:b/>
         </w:rPr>
+        <w:t>csc</w:t>
+      </w:r>
+      <w:r>
+        <w:rPr>
+          <w:rFonts w:ascii="Times New Roman" w:eastAsia="Times New Roman" w:hAnsi="Times New Roman" w:cs="Times New Roman"/>
+          <w:b/>
+        </w:rPr>
+        <w:t>President</w:t>
+      </w:r>
+      <w:proofErr w:type="spellEnd"/>
+      <w:r>
+        <w:rPr>
+          <w:rFonts w:ascii="Times New Roman" w:eastAsia="Times New Roman" w:hAnsi="Times New Roman" w:cs="Times New Roman"/>
+          <w:b/>
+        </w:rPr>
+        <w:t>}</w:t>
+      </w:r>
+      <w:r>
+        <w:rPr>
+          <w:rFonts w:ascii="Times New Roman" w:eastAsia="Times New Roman" w:hAnsi="Times New Roman" w:cs="Times New Roman"/>
+          <w:b/>
+        </w:rPr>
+        <w:tab/>
+      </w:r>
+      <w:r>
+        <w:rPr>
+          <w:rFonts w:ascii="Times New Roman" w:eastAsia="Times New Roman" w:hAnsi="Times New Roman" w:cs="Times New Roman"/>
+          <w:b/>
+        </w:rPr>
+        <w:tab/>
+      </w:r>
+      <w:r>
+        <w:rPr>
+          <w:rFonts w:ascii="Times New Roman" w:eastAsia="Times New Roman" w:hAnsi="Times New Roman" w:cs="Times New Roman"/>
+          <w:b/>
+        </w:rPr>
+        <w:tab/>
+      </w:r>
+      <w:r>
+        <w:rPr>
+          <w:rFonts w:ascii="Times New Roman" w:eastAsia="Times New Roman" w:hAnsi="Times New Roman" w:cs="Times New Roman"/>
+          <w:b/>
+        </w:rPr>
+        <w:tab/>
+      </w:r>
+      <w:r>
+        <w:rPr>
+          <w:rFonts w:ascii="Times New Roman" w:eastAsia="Times New Roman" w:hAnsi="Times New Roman" w:cs="Times New Roman"/>
+          <w:b/>
+        </w:rPr>
+        <w:tab/>
+        <w:t xml:space="preserve">             </w:t>
+      </w:r>
+      <w:r>
+        <w:rPr>
+          <w:rFonts w:ascii="Times New Roman" w:eastAsia="Times New Roman" w:hAnsi="Times New Roman" w:cs="Times New Roman"/>
+          <w:b/>
+        </w:rPr>
+        <w:t>${</w:t>
+      </w:r>
+      <w:proofErr w:type="spellStart"/>
+      <w:r>
+        <w:rPr>
+          <w:rFonts w:ascii="Times New Roman" w:eastAsia="Times New Roman" w:hAnsi="Times New Roman" w:cs="Times New Roman"/>
+          <w:b/>
+        </w:rPr>
         <w:t>cscAdviser</w:t>
       </w:r>
       <w:proofErr w:type="spellEnd"/>
@@ -476,65 +542,6 @@
         </w:rPr>
         <w:t>}</w:t>
       </w:r>
-      <w:r>
-        <w:rPr>
-          <w:rFonts w:ascii="Times New Roman" w:eastAsia="Times New Roman" w:hAnsi="Times New Roman" w:cs="Times New Roman"/>
-          <w:b/>
-        </w:rPr>
-        <w:tab/>
-      </w:r>
-      <w:r>
-        <w:rPr>
-          <w:rFonts w:ascii="Times New Roman" w:eastAsia="Times New Roman" w:hAnsi="Times New Roman" w:cs="Times New Roman"/>
-          <w:b/>
-        </w:rPr>
-        <w:tab/>
-      </w:r>
-      <w:r>
-        <w:rPr>
-          <w:rFonts w:ascii="Times New Roman" w:eastAsia="Times New Roman" w:hAnsi="Times New Roman" w:cs="Times New Roman"/>
-          <w:b/>
-        </w:rPr>
-        <w:tab/>
-      </w:r>
-      <w:r>
-        <w:rPr>
-          <w:rFonts w:ascii="Times New Roman" w:eastAsia="Times New Roman" w:hAnsi="Times New Roman" w:cs="Times New Roman"/>
-          <w:b/>
-        </w:rPr>
-        <w:tab/>
-      </w:r>
-      <w:r>
-        <w:rPr>
-          <w:rFonts w:ascii="Times New Roman" w:eastAsia="Times New Roman" w:hAnsi="Times New Roman" w:cs="Times New Roman"/>
-          <w:b/>
-        </w:rPr>
-        <w:tab/>
-        <w:t xml:space="preserve">                                             </w:t>
-      </w:r>
-      <w:r>
-        <w:rPr>
-          <w:rFonts w:ascii="Times New Roman" w:eastAsia="Times New Roman" w:hAnsi="Times New Roman" w:cs="Times New Roman"/>
-          <w:b/>
-        </w:rPr>
-        <w:t>${</w:t>
-      </w:r>
-      <w:proofErr w:type="spellStart"/>
-      <w:r>
-        <w:rPr>
-          <w:rFonts w:ascii="Times New Roman" w:eastAsia="Times New Roman" w:hAnsi="Times New Roman" w:cs="Times New Roman"/>
-          <w:b/>
-        </w:rPr>
-        <w:t>oicOsa</w:t>
-      </w:r>
-      <w:proofErr w:type="spellEnd"/>
-      <w:r>
-        <w:rPr>
-          <w:rFonts w:ascii="Times New Roman" w:eastAsia="Times New Roman" w:hAnsi="Times New Roman" w:cs="Times New Roman"/>
-          <w:b/>
-        </w:rPr>
-        <w:t>}</w:t>
-      </w:r>
     </w:p>
     <w:p>
       <w:pPr>
@@ -589,7 +596,13 @@
           <w:rFonts w:ascii="Times New Roman" w:eastAsia="Times New Roman" w:hAnsi="Times New Roman" w:cs="Times New Roman"/>
         </w:rPr>
         <w:tab/>
-        <w:t xml:space="preserve">                    Adviser</w:t>
+        <w:t xml:space="preserve"> Adviser</w:t>
+      </w:r>
+      <w:r>
+        <w:rPr>
+          <w:rFonts w:ascii="Times New Roman" w:eastAsia="Times New Roman" w:hAnsi="Times New Roman" w:cs="Times New Roman"/>
+        </w:rPr>
+        <w:tab/>
       </w:r>
       <w:r>
         <w:rPr>

</xml_diff>